<commit_message>
Dealing with model serialisation issue
</commit_message>
<xml_diff>
--- a/Project Documents/Dissertation_MaxMacDonald_C157406661.docx
+++ b/Project Documents/Dissertation_MaxMacDonald_C157406661.docx
@@ -17175,12 +17175,14 @@
         </w:rPr>
         <w:t xml:space="preserve">: </w:t>
       </w:r>
+      <w:proofErr w:type="spellStart"/>
       <w:r>
         <w:rPr>
           <w:lang w:val="en-IE"/>
         </w:rPr>
         <w:t>boolean</w:t>
       </w:r>
+      <w:proofErr w:type="spellEnd"/>
       <w:r>
         <w:rPr>
           <w:lang w:val="en-IE"/>
@@ -17894,7 +17896,13 @@
         <w:ind w:firstLine="720"/>
       </w:pPr>
       <w:r>
-        <w:t>The data mining application consists of a data folder for the dataset that is split up between 9 sub-folders, a results folder for storing the results of the various experiments done with the data, different classifiers and different account type comparisons and then several python files</w:t>
+        <w:t>The data mining application consists of a data folder for the dataset that is split up between 9 sub-folders</w:t>
+      </w:r>
+      <w:r>
+        <w:t xml:space="preserve"> containing user and tweet csv files</w:t>
+      </w:r>
+      <w:r>
+        <w:t>, a results folder for storing the results of the various experiments done with the data, different classifiers and different account type comparisons and then several python files</w:t>
       </w:r>
       <w:r>
         <w:t xml:space="preserve"> to process each of the tasks required</w:t>
@@ -17992,15 +18000,160 @@
     <w:p>
       <w:pPr>
         <w:spacing w:line="360" w:lineRule="auto"/>
-      </w:pPr>
-      <w:r>
-        <w:t>*</w:t>
+        <w:ind w:firstLine="720"/>
+      </w:pPr>
+      <w:r>
+        <w:t xml:space="preserve">The web application </w:t>
+      </w:r>
+      <w:r>
+        <w:t xml:space="preserve">uses the Django framework and builds upon it by adding in both base and home HTML files for rending to screen, </w:t>
+      </w:r>
+      <w:proofErr w:type="spellStart"/>
+      <w:r>
+        <w:t>staticfiles</w:t>
+      </w:r>
+      <w:proofErr w:type="spellEnd"/>
+      <w:r>
+        <w:t xml:space="preserve"> folder for all CSS, font and image files, credentials folder to save all required keys to make calls to the Twitter API, </w:t>
+      </w:r>
+      <w:proofErr w:type="spellStart"/>
+      <w:r>
+        <w:t>ml_folders</w:t>
+      </w:r>
+      <w:proofErr w:type="spellEnd"/>
+      <w:r>
+        <w:t xml:space="preserve"> for the machine learning models from the data mining application to be saved to and the requirements.txt and .</w:t>
+      </w:r>
+      <w:proofErr w:type="spellStart"/>
+      <w:r>
+        <w:t>ebextensions</w:t>
+      </w:r>
+      <w:proofErr w:type="spellEnd"/>
+      <w:r>
+        <w:t xml:space="preserve"> folder to facilitate the applications deployment to an AWS instance.</w:t>
       </w:r>
       <w:bookmarkStart w:id="10" w:name="_GoBack"/>
       <w:bookmarkEnd w:id="10"/>
     </w:p>
     <w:p>
       <w:pPr>
+        <w:spacing w:line="360" w:lineRule="auto"/>
+        <w:jc w:val="center"/>
+      </w:pPr>
+      <w:r>
+        <w:rPr>
+          <w:noProof/>
+        </w:rPr>
+        <w:lastRenderedPageBreak/>
+        <w:drawing>
+          <wp:inline distT="0" distB="0" distL="0" distR="0" wp14:anchorId="36C50B52" wp14:editId="05C86260">
+            <wp:extent cx="1902513" cy="2857500"/>
+            <wp:effectExtent l="0" t="0" r="2540" b="0"/>
+            <wp:docPr id="19" name="Picture 19"/>
+            <wp:cNvGraphicFramePr>
+              <a:graphicFrameLocks xmlns:a="http://schemas.openxmlformats.org/drawingml/2006/main" noChangeAspect="1"/>
+            </wp:cNvGraphicFramePr>
+            <a:graphic xmlns:a="http://schemas.openxmlformats.org/drawingml/2006/main">
+              <a:graphicData uri="http://schemas.openxmlformats.org/drawingml/2006/picture">
+                <pic:pic xmlns:pic="http://schemas.openxmlformats.org/drawingml/2006/picture">
+                  <pic:nvPicPr>
+                    <pic:cNvPr id="1" name=""/>
+                    <pic:cNvPicPr/>
+                  </pic:nvPicPr>
+                  <pic:blipFill>
+                    <a:blip r:embed="rId47"/>
+                    <a:stretch>
+                      <a:fillRect/>
+                    </a:stretch>
+                  </pic:blipFill>
+                  <pic:spPr>
+                    <a:xfrm>
+                      <a:off x="0" y="0"/>
+                      <a:ext cx="1909585" cy="2868122"/>
+                    </a:xfrm>
+                    <a:prstGeom prst="rect">
+                      <a:avLst/>
+                    </a:prstGeom>
+                  </pic:spPr>
+                </pic:pic>
+              </a:graphicData>
+            </a:graphic>
+          </wp:inline>
+        </w:drawing>
+      </w:r>
+      <w:r>
+        <w:rPr>
+          <w:noProof/>
+        </w:rPr>
+        <w:drawing>
+          <wp:inline distT="0" distB="0" distL="0" distR="0" wp14:anchorId="35600633" wp14:editId="4B5B203E">
+            <wp:extent cx="1681172" cy="2856507"/>
+            <wp:effectExtent l="0" t="0" r="0" b="1270"/>
+            <wp:docPr id="27" name="Picture 27"/>
+            <wp:cNvGraphicFramePr>
+              <a:graphicFrameLocks xmlns:a="http://schemas.openxmlformats.org/drawingml/2006/main" noChangeAspect="1"/>
+            </wp:cNvGraphicFramePr>
+            <a:graphic xmlns:a="http://schemas.openxmlformats.org/drawingml/2006/main">
+              <a:graphicData uri="http://schemas.openxmlformats.org/drawingml/2006/picture">
+                <pic:pic xmlns:pic="http://schemas.openxmlformats.org/drawingml/2006/picture">
+                  <pic:nvPicPr>
+                    <pic:cNvPr id="1" name=""/>
+                    <pic:cNvPicPr/>
+                  </pic:nvPicPr>
+                  <pic:blipFill>
+                    <a:blip r:embed="rId48"/>
+                    <a:stretch>
+                      <a:fillRect/>
+                    </a:stretch>
+                  </pic:blipFill>
+                  <pic:spPr>
+                    <a:xfrm>
+                      <a:off x="0" y="0"/>
+                      <a:ext cx="1698061" cy="2885204"/>
+                    </a:xfrm>
+                    <a:prstGeom prst="rect">
+                      <a:avLst/>
+                    </a:prstGeom>
+                  </pic:spPr>
+                </pic:pic>
+              </a:graphicData>
+            </a:graphic>
+          </wp:inline>
+        </w:drawing>
+      </w:r>
+    </w:p>
+    <w:p>
+      <w:pPr>
+        <w:pStyle w:val="Caption"/>
+        <w:jc w:val="center"/>
+      </w:pPr>
+      <w:r>
+        <w:t xml:space="preserve">Figure </w:t>
+      </w:r>
+      <w:r>
+        <w:fldChar w:fldCharType="begin"/>
+      </w:r>
+      <w:r>
+        <w:instrText xml:space="preserve"> SEQ Figure \* ARABIC </w:instrText>
+      </w:r>
+      <w:r>
+        <w:fldChar w:fldCharType="separate"/>
+      </w:r>
+      <w:r>
+        <w:rPr>
+          <w:noProof/>
+        </w:rPr>
+        <w:t>37</w:t>
+      </w:r>
+      <w:r>
+        <w:fldChar w:fldCharType="end"/>
+      </w:r>
+      <w:r>
+        <w:t xml:space="preserve"> Web Application Code Layout</w:t>
+      </w:r>
+    </w:p>
+    <w:p>
+      <w:pPr>
         <w:pStyle w:val="Heading1"/>
         <w:spacing w:line="360" w:lineRule="auto"/>
       </w:pPr>
@@ -18051,29 +18204,32 @@
         <w:spacing w:line="360" w:lineRule="auto"/>
       </w:pPr>
       <w:r>
+        <w:t>Initial Plan</w:t>
+      </w:r>
+    </w:p>
+    <w:p>
+      <w:pPr>
+        <w:spacing w:line="360" w:lineRule="auto"/>
+        <w:ind w:firstLine="576"/>
+      </w:pPr>
+      <w:r>
+        <w:t>The initial plan can be seen below in Figure *</w:t>
+      </w:r>
+      <w:r>
+        <w:t xml:space="preserve"> in the form of a Gantt chart</w:t>
+      </w:r>
+      <w:r>
+        <w:t xml:space="preserve"> and includes all deadlines for the project including the vertical prototype and the dissertation.</w:t>
+      </w:r>
+      <w:r>
+        <w:t xml:space="preserve"> Analysis was done on each major task within the project, with estimated times of completion made and filled out in the char</w:t>
+      </w:r>
+      <w:r>
+        <w:t xml:space="preserve">t with one block corresponds to one week. Background reading for example nearly reaches across the entire timespan of the project as there is always different subject matter to </w:t>
+      </w:r>
+      <w:r>
         <w:lastRenderedPageBreak/>
-        <w:t>Initial Plan</w:t>
-      </w:r>
-    </w:p>
-    <w:p>
-      <w:pPr>
-        <w:spacing w:line="360" w:lineRule="auto"/>
-        <w:ind w:firstLine="576"/>
-      </w:pPr>
-      <w:r>
-        <w:t>The initial plan can be seen below in Figure *</w:t>
-      </w:r>
-      <w:r>
-        <w:t xml:space="preserve"> in the form of a Gantt chart</w:t>
-      </w:r>
-      <w:r>
-        <w:t xml:space="preserve"> and includes all deadlines for the project including the vertical prototype and the dissertation.</w:t>
-      </w:r>
-      <w:r>
-        <w:t xml:space="preserve"> Analysis was done on each major task within the project, with estimated times of completion made and filled out in the char</w:t>
-      </w:r>
-      <w:r>
-        <w:t xml:space="preserve">t with one block corresponds to one week. Background reading for example nearly reaches across the entire timespan of the project as there is always different subject matter to be researched or solutions looked up. The time estimates for each task were liberally made to try and consider unexpected delays, inexperience in certain domains and balancing the rest of the </w:t>
+        <w:t xml:space="preserve">be researched or solutions looked up. The time estimates for each task were liberally made to try and consider unexpected delays, inexperience in certain domains and balancing the rest of the </w:t>
       </w:r>
       <w:r>
         <w:t>years’</w:t>
@@ -18107,7 +18263,7 @@
                     <pic:cNvPicPr/>
                   </pic:nvPicPr>
                   <pic:blipFill rotWithShape="1">
-                    <a:blip r:embed="rId47"/>
+                    <a:blip r:embed="rId49"/>
                     <a:srcRect l="778" t="1773" r="2772" b="5503"/>
                     <a:stretch/>
                   </pic:blipFill>
@@ -18156,7 +18312,7 @@
         <w:rPr>
           <w:noProof/>
         </w:rPr>
-        <w:t>37</w:t>
+        <w:t>38</w:t>
       </w:r>
       <w:r>
         <w:fldChar w:fldCharType="end"/>
@@ -18231,11 +18387,7 @@
         <w:t xml:space="preserve">The evaluation and tweaking or experimentation of the machine learning models took longer to complete and </w:t>
       </w:r>
       <w:r>
-        <w:t xml:space="preserve">work on the web front end didn’t resume </w:t>
-      </w:r>
-      <w:r>
-        <w:lastRenderedPageBreak/>
-        <w:t>until the start of March. This added some additional pressure knowing that the final stages of the project were being entered but through support from certain family members and friends, the rate of work got not just back on track but increased past the normal rate to make up for the few weeks in limbo. This meant that everything was in high gear when it came time to close out the last few objectives of the project.</w:t>
+        <w:t>work on the web front end didn’t resume until the start of March. This added some additional pressure knowing that the final stages of the project were being entered but through support from certain family members and friends, the rate of work got not just back on track but increased past the normal rate to make up for the few weeks in limbo. This meant that everything was in high gear when it came time to close out the last few objectives of the project.</w:t>
       </w:r>
     </w:p>
     <w:p>
@@ -18268,6 +18420,7 @@
         <w:rPr>
           <w:noProof/>
         </w:rPr>
+        <w:lastRenderedPageBreak/>
         <w:drawing>
           <wp:inline distT="0" distB="0" distL="0" distR="0" wp14:anchorId="719D3A88" wp14:editId="47598E4B">
             <wp:extent cx="5886450" cy="1990587"/>
@@ -18284,7 +18437,7 @@
                     <pic:cNvPicPr/>
                   </pic:nvPicPr>
                   <pic:blipFill rotWithShape="1">
-                    <a:blip r:embed="rId48"/>
+                    <a:blip r:embed="rId50"/>
                     <a:srcRect l="1412" t="2230" r="1117" b="4048"/>
                     <a:stretch/>
                   </pic:blipFill>
@@ -18333,7 +18486,7 @@
         <w:rPr>
           <w:noProof/>
         </w:rPr>
-        <w:t>38</w:t>
+        <w:t>39</w:t>
       </w:r>
       <w:r>
         <w:fldChar w:fldCharType="end"/>
@@ -18422,7 +18575,7 @@
                     <pic:cNvPicPr/>
                   </pic:nvPicPr>
                   <pic:blipFill>
-                    <a:blip r:embed="rId49"/>
+                    <a:blip r:embed="rId51"/>
                     <a:stretch>
                       <a:fillRect/>
                     </a:stretch>
@@ -18464,7 +18617,7 @@
         <w:rPr>
           <w:noProof/>
         </w:rPr>
-        <w:t>39</w:t>
+        <w:t>40</w:t>
       </w:r>
       <w:r>
         <w:fldChar w:fldCharType="end"/>
@@ -18505,7 +18658,11 @@
         <w:t>moved back to Waiting</w:t>
       </w:r>
       <w:r>
-        <w:t xml:space="preserve"> so that other tasks could be completed. As tasks were completed, they were moved into the Done column and after a month archived from there to remove clutter on the board.</w:t>
+        <w:t xml:space="preserve"> </w:t>
+      </w:r>
+      <w:r>
+        <w:lastRenderedPageBreak/>
+        <w:t>so that other tasks could be completed. As tasks were completed, they were moved into the Done column and after a month archived from there to remove clutter on the board.</w:t>
       </w:r>
       <w:r>
         <w:t xml:space="preserve"> This proved an incredibly effective way of managing the workflow for this project and even helped get everything back on track as mentioned previously as the focus was always on one or two tasks instead of the entire project looming over.</w:t>
@@ -18536,7 +18693,7 @@
                     <pic:cNvPicPr/>
                   </pic:nvPicPr>
                   <pic:blipFill rotWithShape="1">
-                    <a:blip r:embed="rId50"/>
+                    <a:blip r:embed="rId52"/>
                     <a:srcRect r="655"/>
                     <a:stretch/>
                   </pic:blipFill>
@@ -18585,7 +18742,7 @@
         <w:rPr>
           <w:noProof/>
         </w:rPr>
-        <w:t>40</w:t>
+        <w:t>41</w:t>
       </w:r>
       <w:r>
         <w:fldChar w:fldCharType="end"/>
@@ -18659,44 +18816,44 @@
         <w:spacing w:line="360" w:lineRule="auto"/>
       </w:pPr>
       <w:r>
+        <w:t>Future Work</w:t>
+      </w:r>
+    </w:p>
+    <w:p>
+      <w:pPr>
+        <w:pStyle w:val="Heading3"/>
+        <w:spacing w:line="360" w:lineRule="auto"/>
+      </w:pPr>
+      <w:r>
+        <w:t>Data Mining</w:t>
+      </w:r>
+    </w:p>
+    <w:p>
+      <w:pPr>
+        <w:spacing w:line="360" w:lineRule="auto"/>
+      </w:pPr>
+    </w:p>
+    <w:p>
+      <w:pPr>
+        <w:pStyle w:val="Heading3"/>
+        <w:spacing w:line="360" w:lineRule="auto"/>
+      </w:pPr>
+      <w:r>
+        <w:t>Web Application</w:t>
+      </w:r>
+    </w:p>
+    <w:p>
+      <w:pPr>
+        <w:spacing w:line="360" w:lineRule="auto"/>
+      </w:pPr>
+    </w:p>
+    <w:p>
+      <w:pPr>
+        <w:pStyle w:val="Heading1"/>
+        <w:spacing w:line="360" w:lineRule="auto"/>
+      </w:pPr>
+      <w:r>
         <w:lastRenderedPageBreak/>
-        <w:t>Future Work</w:t>
-      </w:r>
-    </w:p>
-    <w:p>
-      <w:pPr>
-        <w:pStyle w:val="Heading3"/>
-        <w:spacing w:line="360" w:lineRule="auto"/>
-      </w:pPr>
-      <w:r>
-        <w:t>Data Mining</w:t>
-      </w:r>
-    </w:p>
-    <w:p>
-      <w:pPr>
-        <w:spacing w:line="360" w:lineRule="auto"/>
-      </w:pPr>
-    </w:p>
-    <w:p>
-      <w:pPr>
-        <w:pStyle w:val="Heading3"/>
-        <w:spacing w:line="360" w:lineRule="auto"/>
-      </w:pPr>
-      <w:r>
-        <w:t>Web Application</w:t>
-      </w:r>
-    </w:p>
-    <w:p>
-      <w:pPr>
-        <w:spacing w:line="360" w:lineRule="auto"/>
-      </w:pPr>
-    </w:p>
-    <w:p>
-      <w:pPr>
-        <w:pStyle w:val="Heading1"/>
-        <w:spacing w:line="360" w:lineRule="auto"/>
-      </w:pPr>
-      <w:r>
         <w:t>Bibliography</w:t>
       </w:r>
     </w:p>
@@ -19054,7 +19211,6 @@
         <w:rPr>
           <w:rFonts w:ascii="Cambria" w:hAnsi="Cambria"/>
         </w:rPr>
-        <w:lastRenderedPageBreak/>
         <w:t>BBC news; (July 2018), Twitter ‘shuts down millions of fake accounts’, www.bbc.com/news/technology-44682354, Date Accessed: October 2018</w:t>
       </w:r>
     </w:p>
@@ -19110,7 +19266,14 @@
         <w:rPr>
           <w:rFonts w:ascii="Cambria" w:hAnsi="Cambria"/>
         </w:rPr>
-        <w:t>, www.netimperative.com/2018/11/us-elections-twitter-shuts-down-10000-bot-accounts-discouraging-voting/, Date Accessed: November 2018</w:t>
+        <w:t>, www.netimperative.com/2018/11/us-elections-</w:t>
+      </w:r>
+      <w:r>
+        <w:rPr>
+          <w:rFonts w:ascii="Cambria" w:hAnsi="Cambria"/>
+        </w:rPr>
+        <w:lastRenderedPageBreak/>
+        <w:t>twitter-shuts-down-10000-bot-accounts-discouraging-voting/, Date Accessed: November 2018</w:t>
       </w:r>
     </w:p>
     <w:p>
@@ -19472,7 +19635,6 @@
         <w:rPr>
           <w:rFonts w:ascii="Cambria" w:hAnsi="Cambria"/>
         </w:rPr>
-        <w:lastRenderedPageBreak/>
         <w:t>Tweepy</w:t>
       </w:r>
       <w:proofErr w:type="spellEnd"/>
@@ -19651,6 +19813,7 @@
         <w:rPr>
           <w:rFonts w:ascii="Cambria" w:hAnsi="Cambria"/>
         </w:rPr>
+        <w:lastRenderedPageBreak/>
         <w:t xml:space="preserve">Mercurial; (-), Mercurial SCM, www.mercurial-scm.org, Date Accessed: </w:t>
       </w:r>
       <w:r>
@@ -20253,7 +20416,6 @@
         <w:rPr>
           <w:rFonts w:ascii="Cambria" w:hAnsi="Cambria"/>
         </w:rPr>
-        <w:lastRenderedPageBreak/>
         <w:t>Botometer</w:t>
       </w:r>
       <w:proofErr w:type="spellEnd"/>
@@ -20266,7 +20428,7 @@
       <w:r>
         <w:t>botometer.iuni.iu.edu/bot-repository/datasets.htm</w:t>
       </w:r>
-      <w:hyperlink r:id="rId51" w:history="1">
+      <w:hyperlink r:id="rId53" w:history="1">
         <w:r>
           <w:rPr>
             <w:rStyle w:val="Hyperlink"/>
@@ -20391,6 +20553,7 @@
         <w:rPr>
           <w:rFonts w:ascii="Cambria" w:hAnsi="Cambria"/>
         </w:rPr>
+        <w:lastRenderedPageBreak/>
         <w:t>Toyota, (2004), Toyota Traditions, www.toyota-global.com/company/toyota_traditions/quality/mar_apr_2004.html, Date Accessed: October 2018</w:t>
       </w:r>
     </w:p>
@@ -20833,8 +20996,8 @@
     <w:bookmarkEnd w:id="0"/>
     <w:p/>
     <w:sectPr>
-      <w:headerReference w:type="even" r:id="rId52"/>
-      <w:headerReference w:type="default" r:id="rId53"/>
+      <w:headerReference w:type="even" r:id="rId54"/>
+      <w:headerReference w:type="default" r:id="rId55"/>
       <w:pgSz w:w="11900" w:h="16840"/>
       <w:pgMar w:top="1440" w:right="1800" w:bottom="1440" w:left="1800" w:header="708" w:footer="708" w:gutter="0"/>
       <w:cols w:space="708"/>
@@ -27085,7 +27248,7 @@
 </file>
 
 <file path=customXml/itemProps1.xml><?xml version="1.0" encoding="utf-8"?>
-<ds:datastoreItem xmlns:ds="http://schemas.openxmlformats.org/officeDocument/2006/customXml" ds:itemID="{1DD0357A-F8B7-4EE7-BD63-3E2EABC78B5A}">
+<ds:datastoreItem xmlns:ds="http://schemas.openxmlformats.org/officeDocument/2006/customXml" ds:itemID="{E20480CF-F09B-427C-B73A-FFC2134C562F}">
   <ds:schemaRefs>
     <ds:schemaRef ds:uri="http://schemas.openxmlformats.org/officeDocument/2006/bibliography"/>
   </ds:schemaRefs>

</xml_diff>

<commit_message>
Dev/Test/Conc Struture done out
</commit_message>
<xml_diff>
--- a/Project Documents/Dissertation_MaxMacDonald_C157406661.docx
+++ b/Project Documents/Dissertation_MaxMacDonald_C157406661.docx
@@ -9707,22 +9707,6 @@
       </w:r>
       <w:r>
         <w:rPr>
-          <w:b/>
-          <w:i/>
-          <w:noProof/>
-        </w:rPr>
-        <w:t>Prototyping</w:t>
-      </w:r>
-      <w:r>
-        <w:rPr>
-          <w:b/>
-          <w:i/>
-          <w:noProof/>
-        </w:rPr>
-        <w:t xml:space="preserve"> &amp; </w:t>
-      </w:r>
-      <w:r>
-        <w:rPr>
           <w:rFonts w:cs="TimesNewRomanPSMT"/>
           <w:b/>
           <w:i/>
@@ -9755,7 +9739,30 @@
           <w:rFonts w:cs="TimesNewRomanPSMT"/>
         </w:rPr>
         <w:tab/>
-        <w:t>Shows what prototyping was done and goes into depth on all the development done for both parts of the project, describing how accurate machine learning models were created through the various stages of the CRISP-DM methodology and the construction of a website to make use of them such that accurate predictions are returned to the user.</w:t>
+      </w:r>
+      <w:r>
+        <w:rPr>
+          <w:rFonts w:cs="TimesNewRomanPSMT"/>
+        </w:rPr>
+        <w:t>Goes in</w:t>
+      </w:r>
+      <w:r>
+        <w:rPr>
+          <w:rFonts w:cs="TimesNewRomanPSMT"/>
+        </w:rPr>
+        <w:t xml:space="preserve"> depth </w:t>
+      </w:r>
+      <w:r>
+        <w:rPr>
+          <w:rFonts w:cs="TimesNewRomanPSMT"/>
+        </w:rPr>
+        <w:t>into</w:t>
+      </w:r>
+      <w:r>
+        <w:rPr>
+          <w:rFonts w:cs="TimesNewRomanPSMT"/>
+        </w:rPr>
+        <w:t xml:space="preserve"> all the development done for both parts of the project, describing how accurate machine learning models were created through the various stages of the CRISP-DM methodology and the construction of a website to make use of them such that accurate predictions are returned to the user.</w:t>
       </w:r>
     </w:p>
     <w:p>
@@ -10058,19 +10065,16 @@
         <w:t>, other final year projects like this</w:t>
       </w:r>
       <w:r>
-        <w:t xml:space="preserve">, all technologies researched for this project, research into data science and its sub </w:t>
-      </w:r>
+        <w:t>, all technologies researched for this project, research into data science and its sub topics big data, data mining and machine learning and finally the results of all this research such as chosen technologies and areas that will prove challenging.</w:t>
+      </w:r>
+    </w:p>
+    <w:p>
+      <w:pPr>
+        <w:pStyle w:val="Heading2"/>
+        <w:spacing w:line="360" w:lineRule="auto"/>
+      </w:pPr>
       <w:r>
         <w:lastRenderedPageBreak/>
-        <w:t>topics big data, data mining and machine learning and finally the results of all this research such as chosen technologies and areas that will prove challenging.</w:t>
-      </w:r>
-    </w:p>
-    <w:p>
-      <w:pPr>
-        <w:pStyle w:val="Heading2"/>
-        <w:spacing w:line="360" w:lineRule="auto"/>
-      </w:pPr>
-      <w:r>
         <w:t>Alternative Existing Solutions to the Problem</w:t>
       </w:r>
     </w:p>
@@ -10137,11 +10141,7 @@
         <w:jc w:val="both"/>
       </w:pPr>
       <w:r>
-        <w:t xml:space="preserve">Botometer is a joint project between Indiana University Network Science Institute (IUNI) and the Center for Complex Networks and Systems Research (CNeTS). It employs a machine learning algorithm trained to classify an account as real or bot based on a labelled dataset comprised of over 10 thousand. It uses </w:t>
-      </w:r>
-      <w:r>
-        <w:lastRenderedPageBreak/>
-        <w:t>the Twitter REST API to gather public data on an account and then passed to the Botometer API which “</w:t>
+        <w:t>Botometer is a joint project between Indiana University Network Science Institute (IUNI) and the Center for Complex Networks and Systems Research (CNeTS). It employs a machine learning algorithm trained to classify an account as real or bot based on a labelled dataset comprised of over 10 thousand. It uses the Twitter REST API to gather public data on an account and then passed to the Botometer API which “</w:t>
       </w:r>
       <w:r>
         <w:rPr>
@@ -10150,7 +10150,17 @@
           <w:szCs w:val="21"/>
           <w:shd w:val="clear" w:color="auto" w:fill="FFFFFF"/>
         </w:rPr>
-        <w:t>extracts about 1,200 features to characterize the account's profile, friends, social network structure, temporal activity patterns, language, and sentiment</w:t>
+        <w:t xml:space="preserve">extracts about 1,200 features to characterize the account's profile, friends, social network structure, temporal activity patterns, language, and </w:t>
+      </w:r>
+      <w:r>
+        <w:rPr>
+          <w:rFonts w:cs="Calibri"/>
+          <w:i/>
+          <w:szCs w:val="21"/>
+          <w:shd w:val="clear" w:color="auto" w:fill="FFFFFF"/>
+        </w:rPr>
+        <w:lastRenderedPageBreak/>
+        <w:t>sentiment</w:t>
       </w:r>
       <w:r>
         <w:rPr>
@@ -10357,14 +10367,14 @@
         <w:t xml:space="preserve"> </w:t>
       </w:r>
       <w:r>
-        <w:t xml:space="preserve">a web application that allows the user to view important statistics about a football player from the Premier League and have recommendations made to them about what players to pick for their </w:t>
+        <w:t xml:space="preserve">a web application that allows the user to view important statistics about a football player from the Premier League and have recommendations made to them about what players to pick for their fantasy football team on a given week. </w:t>
+      </w:r>
+      <w:r>
+        <w:t xml:space="preserve">Through use of this application, the user can gain an advantage over their friends and co-workers in any of the fantasy </w:t>
       </w:r>
       <w:r>
         <w:lastRenderedPageBreak/>
-        <w:t xml:space="preserve">fantasy football team on a given week. </w:t>
-      </w:r>
-      <w:r>
-        <w:t xml:space="preserve">Through use of this application, the user can gain an advantage over their friends and co-workers in any of the fantasy football leagues they participate in, with bragging rights or even a physical prize on the line. </w:t>
+        <w:t xml:space="preserve">football leagues they participate in, with bragging rights or even a physical prize on the line. </w:t>
       </w:r>
     </w:p>
     <w:p>
@@ -10445,11 +10455,11 @@
         <w:t>by cleaning</w:t>
       </w:r>
       <w:r>
-        <w:t xml:space="preserve"> and preparing the data and then using R to implement the model training and application. The web application that has the results integrated into it is comprised of a front-end of HTML and JSP scripts and a back-end split into a middle layer of Java code that process all the business logic and then a final layer </w:t>
+        <w:t xml:space="preserve"> and preparing the data and then using R to implement the model training and application. The web application that has the results integrated into it is comprised of a front-end of HTML and JSP scripts and a back-end split into a middle layer of Java code that process all the business logic and then a final layer of the servers running docker containers of a MySQL database, an R server and </w:t>
       </w:r>
       <w:r>
         <w:lastRenderedPageBreak/>
-        <w:t>of the servers running docker containers of a MySQL database, an R server and an Apache Tomcat server. All this combines for a full stack architecture that has each part fully separated out and independent. [15]</w:t>
+        <w:t>an Apache Tomcat server. All this combines for a full stack architecture that has each part fully separated out and independent. [15]</w:t>
       </w:r>
     </w:p>
     <w:p>
@@ -18030,10 +18040,34 @@
       </w:r>
       <w:proofErr w:type="spellEnd"/>
       <w:r>
-        <w:t xml:space="preserve"> folder to facilitate the applications deployment to an AWS instance.</w:t>
-      </w:r>
-      <w:bookmarkStart w:id="10" w:name="_GoBack"/>
-      <w:bookmarkEnd w:id="10"/>
+        <w:t xml:space="preserve"> </w:t>
+      </w:r>
+      <w:r>
+        <w:t>and .</w:t>
+      </w:r>
+      <w:proofErr w:type="spellStart"/>
+      <w:r>
+        <w:t>elasticbeanstalk</w:t>
+      </w:r>
+      <w:proofErr w:type="spellEnd"/>
+      <w:r>
+        <w:t xml:space="preserve"> </w:t>
+      </w:r>
+      <w:r>
+        <w:t>folder</w:t>
+      </w:r>
+      <w:r>
+        <w:t>s</w:t>
+      </w:r>
+      <w:r>
+        <w:t xml:space="preserve"> to facilitate the applications deployment to an AWS</w:t>
+      </w:r>
+      <w:r>
+        <w:t xml:space="preserve"> Elastic Beanstalk</w:t>
+      </w:r>
+      <w:r>
+        <w:t xml:space="preserve"> instance.</w:t>
+      </w:r>
     </w:p>
     <w:p>
       <w:pPr>
@@ -18046,10 +18080,10 @@
         </w:rPr>
         <w:lastRenderedPageBreak/>
         <w:drawing>
-          <wp:inline distT="0" distB="0" distL="0" distR="0" wp14:anchorId="36C50B52" wp14:editId="05C86260">
-            <wp:extent cx="1902513" cy="2857500"/>
-            <wp:effectExtent l="0" t="0" r="2540" b="0"/>
-            <wp:docPr id="19" name="Picture 19"/>
+          <wp:inline distT="0" distB="0" distL="0" distR="0" wp14:anchorId="31438833" wp14:editId="4F67D200">
+            <wp:extent cx="1786228" cy="2867025"/>
+            <wp:effectExtent l="0" t="0" r="5080" b="0"/>
+            <wp:docPr id="24" name="Picture 24"/>
             <wp:cNvGraphicFramePr>
               <a:graphicFrameLocks xmlns:a="http://schemas.openxmlformats.org/drawingml/2006/main" noChangeAspect="1"/>
             </wp:cNvGraphicFramePr>
@@ -18069,7 +18103,7 @@
                   <pic:spPr>
                     <a:xfrm>
                       <a:off x="0" y="0"/>
-                      <a:ext cx="1909585" cy="2868122"/>
+                      <a:ext cx="1799187" cy="2887826"/>
                     </a:xfrm>
                     <a:prstGeom prst="rect">
                       <a:avLst/>
@@ -18086,10 +18120,10 @@
           <w:noProof/>
         </w:rPr>
         <w:drawing>
-          <wp:inline distT="0" distB="0" distL="0" distR="0" wp14:anchorId="35600633" wp14:editId="4B5B203E">
-            <wp:extent cx="1681172" cy="2856507"/>
-            <wp:effectExtent l="0" t="0" r="0" b="1270"/>
-            <wp:docPr id="27" name="Picture 27"/>
+          <wp:inline distT="0" distB="0" distL="0" distR="0" wp14:anchorId="0D8BE8BA" wp14:editId="08707D7E">
+            <wp:extent cx="1765487" cy="2864485"/>
+            <wp:effectExtent l="0" t="0" r="6350" b="0"/>
+            <wp:docPr id="28" name="Picture 28"/>
             <wp:cNvGraphicFramePr>
               <a:graphicFrameLocks xmlns:a="http://schemas.openxmlformats.org/drawingml/2006/main" noChangeAspect="1"/>
             </wp:cNvGraphicFramePr>
@@ -18109,7 +18143,7 @@
                   <pic:spPr>
                     <a:xfrm>
                       <a:off x="0" y="0"/>
-                      <a:ext cx="1698061" cy="2885204"/>
+                      <a:ext cx="1781512" cy="2890485"/>
                     </a:xfrm>
                     <a:prstGeom prst="rect">
                       <a:avLst/>
@@ -18158,7 +18192,223 @@
         <w:spacing w:line="360" w:lineRule="auto"/>
       </w:pPr>
       <w:r>
-        <w:t>Prototyping &amp; Development</w:t>
+        <w:t>Development</w:t>
+      </w:r>
+    </w:p>
+    <w:p>
+      <w:pPr>
+        <w:spacing w:line="360" w:lineRule="auto"/>
+      </w:pPr>
+    </w:p>
+    <w:p>
+      <w:pPr>
+        <w:pStyle w:val="Heading2"/>
+        <w:spacing w:line="360" w:lineRule="auto"/>
+      </w:pPr>
+      <w:r>
+        <w:t>Data Mining Application</w:t>
+      </w:r>
+    </w:p>
+    <w:p>
+      <w:pPr>
+        <w:spacing w:line="360" w:lineRule="auto"/>
+      </w:pPr>
+    </w:p>
+    <w:p>
+      <w:pPr>
+        <w:pStyle w:val="Heading3"/>
+        <w:spacing w:line="360" w:lineRule="auto"/>
+      </w:pPr>
+      <w:r>
+        <w:t>Business Understanding</w:t>
+      </w:r>
+    </w:p>
+    <w:p>
+      <w:pPr>
+        <w:spacing w:line="360" w:lineRule="auto"/>
+      </w:pPr>
+    </w:p>
+    <w:p>
+      <w:pPr>
+        <w:pStyle w:val="Heading3"/>
+        <w:spacing w:line="360" w:lineRule="auto"/>
+      </w:pPr>
+      <w:r>
+        <w:t xml:space="preserve">Data Understanding </w:t>
+      </w:r>
+    </w:p>
+    <w:p>
+      <w:pPr>
+        <w:spacing w:line="360" w:lineRule="auto"/>
+      </w:pPr>
+    </w:p>
+    <w:p>
+      <w:pPr>
+        <w:pStyle w:val="Heading3"/>
+        <w:spacing w:line="360" w:lineRule="auto"/>
+      </w:pPr>
+      <w:r>
+        <w:t>Task Menu</w:t>
+      </w:r>
+    </w:p>
+    <w:p>
+      <w:pPr>
+        <w:spacing w:line="360" w:lineRule="auto"/>
+      </w:pPr>
+    </w:p>
+    <w:p>
+      <w:pPr>
+        <w:pStyle w:val="Heading3"/>
+        <w:spacing w:line="360" w:lineRule="auto"/>
+      </w:pPr>
+      <w:r>
+        <w:t>Data Preparation</w:t>
+      </w:r>
+    </w:p>
+    <w:p>
+      <w:pPr>
+        <w:spacing w:line="360" w:lineRule="auto"/>
+      </w:pPr>
+    </w:p>
+    <w:p>
+      <w:pPr>
+        <w:pStyle w:val="Heading3"/>
+        <w:spacing w:line="360" w:lineRule="auto"/>
+      </w:pPr>
+      <w:r>
+        <w:t>Modelling</w:t>
+      </w:r>
+    </w:p>
+    <w:p>
+      <w:pPr>
+        <w:spacing w:line="360" w:lineRule="auto"/>
+      </w:pPr>
+    </w:p>
+    <w:p>
+      <w:pPr>
+        <w:pStyle w:val="Heading3"/>
+        <w:spacing w:line="360" w:lineRule="auto"/>
+      </w:pPr>
+      <w:r>
+        <w:t>Evaluation &amp; Deployment</w:t>
+      </w:r>
+    </w:p>
+    <w:p>
+      <w:pPr>
+        <w:spacing w:line="360" w:lineRule="auto"/>
+      </w:pPr>
+    </w:p>
+    <w:p>
+      <w:pPr>
+        <w:pStyle w:val="Heading2"/>
+        <w:spacing w:line="360" w:lineRule="auto"/>
+      </w:pPr>
+      <w:r>
+        <w:lastRenderedPageBreak/>
+        <w:t>Web Application</w:t>
+      </w:r>
+    </w:p>
+    <w:p>
+      <w:pPr>
+        <w:spacing w:line="360" w:lineRule="auto"/>
+      </w:pPr>
+    </w:p>
+    <w:p>
+      <w:pPr>
+        <w:pStyle w:val="Heading3"/>
+        <w:spacing w:line="360" w:lineRule="auto"/>
+      </w:pPr>
+      <w:r>
+        <w:t>Getting Setup</w:t>
+      </w:r>
+    </w:p>
+    <w:p>
+      <w:pPr>
+        <w:spacing w:line="360" w:lineRule="auto"/>
+      </w:pPr>
+    </w:p>
+    <w:p>
+      <w:pPr>
+        <w:pStyle w:val="Heading3"/>
+        <w:spacing w:line="360" w:lineRule="auto"/>
+      </w:pPr>
+      <w:r>
+        <w:t>OAuth2 Authorisation</w:t>
+      </w:r>
+    </w:p>
+    <w:p>
+      <w:pPr>
+        <w:spacing w:line="360" w:lineRule="auto"/>
+      </w:pPr>
+    </w:p>
+    <w:p>
+      <w:pPr>
+        <w:pStyle w:val="Heading3"/>
+        <w:spacing w:line="360" w:lineRule="auto"/>
+      </w:pPr>
+      <w:r>
+        <w:t>Views</w:t>
+      </w:r>
+    </w:p>
+    <w:p>
+      <w:pPr>
+        <w:spacing w:line="360" w:lineRule="auto"/>
+      </w:pPr>
+    </w:p>
+    <w:p>
+      <w:pPr>
+        <w:pStyle w:val="Heading3"/>
+        <w:spacing w:line="360" w:lineRule="auto"/>
+      </w:pPr>
+      <w:r>
+        <w:t>Templates</w:t>
+      </w:r>
+    </w:p>
+    <w:p>
+      <w:pPr>
+        <w:spacing w:line="360" w:lineRule="auto"/>
+      </w:pPr>
+    </w:p>
+    <w:p>
+      <w:pPr>
+        <w:pStyle w:val="Heading3"/>
+        <w:spacing w:line="360" w:lineRule="auto"/>
+      </w:pPr>
+      <w:r>
+        <w:t>Static Files</w:t>
+      </w:r>
+    </w:p>
+    <w:p>
+      <w:pPr>
+        <w:spacing w:line="360" w:lineRule="auto"/>
+      </w:pPr>
+    </w:p>
+    <w:p>
+      <w:pPr>
+        <w:pStyle w:val="Heading3"/>
+        <w:spacing w:line="360" w:lineRule="auto"/>
+      </w:pPr>
+      <w:r>
+        <w:t>Depl</w:t>
+      </w:r>
+      <w:bookmarkStart w:id="10" w:name="_GoBack"/>
+      <w:bookmarkEnd w:id="10"/>
+      <w:r>
+        <w:t>oyment</w:t>
+      </w:r>
+    </w:p>
+    <w:p>
+      <w:pPr>
+        <w:spacing w:line="360" w:lineRule="auto"/>
+      </w:pPr>
+    </w:p>
+    <w:p>
+      <w:pPr>
+        <w:pStyle w:val="Heading2"/>
+        <w:spacing w:line="360" w:lineRule="auto"/>
+      </w:pPr>
+      <w:r>
+        <w:t xml:space="preserve">Challenges Encountered </w:t>
       </w:r>
     </w:p>
     <w:p>
@@ -18179,6 +18429,225 @@
       <w:pPr>
         <w:spacing w:line="360" w:lineRule="auto"/>
       </w:pPr>
+      <w:r>
+        <w:t>This section</w:t>
+      </w:r>
+    </w:p>
+    <w:p>
+      <w:pPr>
+        <w:pStyle w:val="Heading2"/>
+        <w:spacing w:line="360" w:lineRule="auto"/>
+      </w:pPr>
+      <w:r>
+        <w:t>Model Experiments</w:t>
+      </w:r>
+    </w:p>
+    <w:p>
+      <w:pPr>
+        <w:spacing w:line="360" w:lineRule="auto"/>
+      </w:pPr>
+    </w:p>
+    <w:p>
+      <w:pPr>
+        <w:pStyle w:val="Heading3"/>
+        <w:spacing w:line="360" w:lineRule="auto"/>
+      </w:pPr>
+      <w:r>
+        <w:t>Getting Ready</w:t>
+      </w:r>
+    </w:p>
+    <w:p>
+      <w:pPr>
+        <w:spacing w:line="360" w:lineRule="auto"/>
+      </w:pPr>
+    </w:p>
+    <w:p>
+      <w:pPr>
+        <w:pStyle w:val="Heading4"/>
+        <w:spacing w:line="360" w:lineRule="auto"/>
+      </w:pPr>
+      <w:r>
+        <w:t>Data</w:t>
+      </w:r>
+    </w:p>
+    <w:p>
+      <w:pPr>
+        <w:spacing w:line="360" w:lineRule="auto"/>
+      </w:pPr>
+    </w:p>
+    <w:p>
+      <w:pPr>
+        <w:pStyle w:val="Heading4"/>
+        <w:spacing w:line="360" w:lineRule="auto"/>
+      </w:pPr>
+      <w:r>
+        <w:t>Classifiers</w:t>
+      </w:r>
+    </w:p>
+    <w:p>
+      <w:pPr>
+        <w:spacing w:line="360" w:lineRule="auto"/>
+      </w:pPr>
+    </w:p>
+    <w:p>
+      <w:pPr>
+        <w:pStyle w:val="Heading4"/>
+        <w:spacing w:line="360" w:lineRule="auto"/>
+      </w:pPr>
+      <w:r>
+        <w:t>Training &amp; Testing</w:t>
+      </w:r>
+    </w:p>
+    <w:p>
+      <w:pPr>
+        <w:spacing w:line="360" w:lineRule="auto"/>
+      </w:pPr>
+    </w:p>
+    <w:p>
+      <w:pPr>
+        <w:pStyle w:val="Heading4"/>
+        <w:spacing w:line="360" w:lineRule="auto"/>
+      </w:pPr>
+      <w:r>
+        <w:lastRenderedPageBreak/>
+        <w:t>Evaluation</w:t>
+      </w:r>
+    </w:p>
+    <w:p>
+      <w:pPr>
+        <w:spacing w:line="360" w:lineRule="auto"/>
+      </w:pPr>
+    </w:p>
+    <w:p>
+      <w:pPr>
+        <w:pStyle w:val="Heading3"/>
+        <w:spacing w:line="360" w:lineRule="auto"/>
+      </w:pPr>
+      <w:r>
+        <w:t>Experiment 1: Minimal Features</w:t>
+      </w:r>
+    </w:p>
+    <w:p>
+      <w:pPr>
+        <w:spacing w:line="360" w:lineRule="auto"/>
+      </w:pPr>
+    </w:p>
+    <w:p>
+      <w:pPr>
+        <w:pStyle w:val="Heading3"/>
+        <w:spacing w:line="360" w:lineRule="auto"/>
+      </w:pPr>
+      <w:r>
+        <w:t>Experiment 2: Maximum Features</w:t>
+      </w:r>
+    </w:p>
+    <w:p>
+      <w:pPr>
+        <w:spacing w:line="360" w:lineRule="auto"/>
+      </w:pPr>
+    </w:p>
+    <w:p>
+      <w:pPr>
+        <w:pStyle w:val="Heading3"/>
+        <w:spacing w:line="360" w:lineRule="auto"/>
+      </w:pPr>
+      <w:r>
+        <w:t>Experiment 3: Stratifying</w:t>
+      </w:r>
+    </w:p>
+    <w:p>
+      <w:pPr>
+        <w:spacing w:line="360" w:lineRule="auto"/>
+      </w:pPr>
+    </w:p>
+    <w:p>
+      <w:pPr>
+        <w:pStyle w:val="Heading3"/>
+        <w:spacing w:line="360" w:lineRule="auto"/>
+      </w:pPr>
+      <w:r>
+        <w:t>Experiment 4: Resampling</w:t>
+      </w:r>
+    </w:p>
+    <w:p>
+      <w:pPr>
+        <w:spacing w:line="360" w:lineRule="auto"/>
+      </w:pPr>
+    </w:p>
+    <w:p>
+      <w:pPr>
+        <w:pStyle w:val="Heading3"/>
+        <w:spacing w:line="360" w:lineRule="auto"/>
+      </w:pPr>
+      <w:r>
+        <w:t>Experiment 5: Classifier Parameters</w:t>
+      </w:r>
+    </w:p>
+    <w:p>
+      <w:pPr>
+        <w:spacing w:line="360" w:lineRule="auto"/>
+      </w:pPr>
+    </w:p>
+    <w:p>
+      <w:pPr>
+        <w:pStyle w:val="Heading3"/>
+        <w:spacing w:line="360" w:lineRule="auto"/>
+      </w:pPr>
+      <w:r>
+        <w:t>Conclusions</w:t>
+      </w:r>
+    </w:p>
+    <w:p>
+      <w:pPr>
+        <w:spacing w:line="360" w:lineRule="auto"/>
+      </w:pPr>
+    </w:p>
+    <w:p>
+      <w:pPr>
+        <w:pStyle w:val="Heading2"/>
+        <w:spacing w:line="360" w:lineRule="auto"/>
+      </w:pPr>
+      <w:r>
+        <w:t>Usability Testing</w:t>
+      </w:r>
+    </w:p>
+    <w:p>
+      <w:pPr>
+        <w:spacing w:line="360" w:lineRule="auto"/>
+      </w:pPr>
+    </w:p>
+    <w:p>
+      <w:pPr>
+        <w:pStyle w:val="Heading2"/>
+        <w:spacing w:line="360" w:lineRule="auto"/>
+      </w:pPr>
+      <w:r>
+        <w:t>Ad Hoc Testing</w:t>
+      </w:r>
+    </w:p>
+    <w:p>
+      <w:pPr>
+        <w:spacing w:line="360" w:lineRule="auto"/>
+      </w:pPr>
+    </w:p>
+    <w:p>
+      <w:pPr>
+        <w:pStyle w:val="Heading2"/>
+        <w:spacing w:line="360" w:lineRule="auto"/>
+      </w:pPr>
+      <w:r>
+        <w:t>Unit Testing</w:t>
+      </w:r>
+    </w:p>
+    <w:p>
+      <w:pPr>
+        <w:spacing w:line="360" w:lineRule="auto"/>
+      </w:pPr>
+    </w:p>
+    <w:p>
+      <w:pPr>
+        <w:spacing w:line="360" w:lineRule="auto"/>
+      </w:pPr>
     </w:p>
     <w:p>
       <w:pPr>
@@ -18195,7 +18664,13 @@
         <w:ind w:firstLine="432"/>
       </w:pPr>
       <w:r>
-        <w:t>This section will cover the creation of the initial project plan, what the final one looked and explanations for the differences and how Kanban boards were implemented to manage the project and all tasks and objectives.</w:t>
+        <w:t xml:space="preserve">This section </w:t>
+      </w:r>
+      <w:r>
+        <w:t>covers</w:t>
+      </w:r>
+      <w:r>
+        <w:t xml:space="preserve"> the creation of the initial project plan, what the final one looked and explanations for the differences and how Kanban boards were implemented to manage the project and all tasks and objectives.</w:t>
       </w:r>
     </w:p>
     <w:p>
@@ -18204,6 +18679,7 @@
         <w:spacing w:line="360" w:lineRule="auto"/>
       </w:pPr>
       <w:r>
+        <w:lastRenderedPageBreak/>
         <w:t>Initial Plan</w:t>
       </w:r>
     </w:p>
@@ -18225,11 +18701,7 @@
         <w:t xml:space="preserve"> Analysis was done on each major task within the project, with estimated times of completion made and filled out in the char</w:t>
       </w:r>
       <w:r>
-        <w:t xml:space="preserve">t with one block corresponds to one week. Background reading for example nearly reaches across the entire timespan of the project as there is always different subject matter to </w:t>
-      </w:r>
-      <w:r>
-        <w:lastRenderedPageBreak/>
-        <w:t xml:space="preserve">be researched or solutions looked up. The time estimates for each task were liberally made to try and consider unexpected delays, inexperience in certain domains and balancing the rest of the </w:t>
+        <w:t xml:space="preserve">t with one block corresponds to one week. Background reading for example nearly reaches across the entire timespan of the project as there is always different subject matter to be researched or solutions looked up. The time estimates for each task were liberally made to try and consider unexpected delays, inexperience in certain domains and balancing the rest of the </w:t>
       </w:r>
       <w:r>
         <w:t>years’</w:t>
@@ -18387,7 +18859,11 @@
         <w:t xml:space="preserve">The evaluation and tweaking or experimentation of the machine learning models took longer to complete and </w:t>
       </w:r>
       <w:r>
-        <w:t>work on the web front end didn’t resume until the start of March. This added some additional pressure knowing that the final stages of the project were being entered but through support from certain family members and friends, the rate of work got not just back on track but increased past the normal rate to make up for the few weeks in limbo. This meant that everything was in high gear when it came time to close out the last few objectives of the project.</w:t>
+        <w:t xml:space="preserve">work on the web front end didn’t resume </w:t>
+      </w:r>
+      <w:r>
+        <w:lastRenderedPageBreak/>
+        <w:t>until the start of March. This added some additional pressure knowing that the final stages of the project were being entered but through support from certain family members and friends, the rate of work got not just back on track but increased past the normal rate to make up for the few weeks in limbo. This meant that everything was in high gear when it came time to close out the last few objectives of the project.</w:t>
       </w:r>
     </w:p>
     <w:p>
@@ -18420,7 +18896,6 @@
         <w:rPr>
           <w:noProof/>
         </w:rPr>
-        <w:lastRenderedPageBreak/>
         <w:drawing>
           <wp:inline distT="0" distB="0" distL="0" distR="0" wp14:anchorId="719D3A88" wp14:editId="47598E4B">
             <wp:extent cx="5886450" cy="1990587"/>
@@ -18658,11 +19133,7 @@
         <w:t>moved back to Waiting</w:t>
       </w:r>
       <w:r>
-        <w:t xml:space="preserve"> </w:t>
-      </w:r>
-      <w:r>
-        <w:lastRenderedPageBreak/>
-        <w:t>so that other tasks could be completed. As tasks were completed, they were moved into the Done column and after a month archived from there to remove clutter on the board.</w:t>
+        <w:t xml:space="preserve"> so that other tasks could be completed. As tasks were completed, they were moved into the Done column and after a month archived from there to remove clutter on the board.</w:t>
       </w:r>
       <w:r>
         <w:t xml:space="preserve"> This proved an incredibly effective way of managing the workflow for this project and even helped get everything back on track as mentioned previously as the focus was always on one or two tasks instead of the entire project looming over.</w:t>
@@ -18816,6 +19287,7 @@
         <w:spacing w:line="360" w:lineRule="auto"/>
       </w:pPr>
       <w:r>
+        <w:lastRenderedPageBreak/>
         <w:t>Future Work</w:t>
       </w:r>
     </w:p>
@@ -18853,7 +19325,6 @@
         <w:spacing w:line="360" w:lineRule="auto"/>
       </w:pPr>
       <w:r>
-        <w:lastRenderedPageBreak/>
         <w:t>Bibliography</w:t>
       </w:r>
     </w:p>
@@ -19211,6 +19682,7 @@
         <w:rPr>
           <w:rFonts w:ascii="Cambria" w:hAnsi="Cambria"/>
         </w:rPr>
+        <w:lastRenderedPageBreak/>
         <w:t>BBC news; (July 2018), Twitter ‘shuts down millions of fake accounts’, www.bbc.com/news/technology-44682354, Date Accessed: October 2018</w:t>
       </w:r>
     </w:p>
@@ -19266,14 +19738,7 @@
         <w:rPr>
           <w:rFonts w:ascii="Cambria" w:hAnsi="Cambria"/>
         </w:rPr>
-        <w:t>, www.netimperative.com/2018/11/us-elections-</w:t>
-      </w:r>
-      <w:r>
-        <w:rPr>
-          <w:rFonts w:ascii="Cambria" w:hAnsi="Cambria"/>
-        </w:rPr>
-        <w:lastRenderedPageBreak/>
-        <w:t>twitter-shuts-down-10000-bot-accounts-discouraging-voting/, Date Accessed: November 2018</w:t>
+        <w:t>, www.netimperative.com/2018/11/us-elections-twitter-shuts-down-10000-bot-accounts-discouraging-voting/, Date Accessed: November 2018</w:t>
       </w:r>
     </w:p>
     <w:p>
@@ -19635,6 +20100,7 @@
         <w:rPr>
           <w:rFonts w:ascii="Cambria" w:hAnsi="Cambria"/>
         </w:rPr>
+        <w:lastRenderedPageBreak/>
         <w:t>Tweepy</w:t>
       </w:r>
       <w:proofErr w:type="spellEnd"/>
@@ -19813,7 +20279,6 @@
         <w:rPr>
           <w:rFonts w:ascii="Cambria" w:hAnsi="Cambria"/>
         </w:rPr>
-        <w:lastRenderedPageBreak/>
         <w:t xml:space="preserve">Mercurial; (-), Mercurial SCM, www.mercurial-scm.org, Date Accessed: </w:t>
       </w:r>
       <w:r>
@@ -20416,6 +20881,7 @@
         <w:rPr>
           <w:rFonts w:ascii="Cambria" w:hAnsi="Cambria"/>
         </w:rPr>
+        <w:lastRenderedPageBreak/>
         <w:t>Botometer</w:t>
       </w:r>
       <w:proofErr w:type="spellEnd"/>
@@ -20553,7 +21019,6 @@
         <w:rPr>
           <w:rFonts w:ascii="Cambria" w:hAnsi="Cambria"/>
         </w:rPr>
-        <w:lastRenderedPageBreak/>
         <w:t>Toyota, (2004), Toyota Traditions, www.toyota-global.com/company/toyota_traditions/quality/mar_apr_2004.html, Date Accessed: October 2018</w:t>
       </w:r>
     </w:p>
@@ -27248,7 +27713,7 @@
 </file>
 
 <file path=customXml/itemProps1.xml><?xml version="1.0" encoding="utf-8"?>
-<ds:datastoreItem xmlns:ds="http://schemas.openxmlformats.org/officeDocument/2006/customXml" ds:itemID="{E20480CF-F09B-427C-B73A-FFC2134C562F}">
+<ds:datastoreItem xmlns:ds="http://schemas.openxmlformats.org/officeDocument/2006/customXml" ds:itemID="{3367D9D7-DE8C-4C1A-AB11-4DFCE19CDE37}">
   <ds:schemaRefs>
     <ds:schemaRef ds:uri="http://schemas.openxmlformats.org/officeDocument/2006/bibliography"/>
   </ds:schemaRefs>

</xml_diff>